<commit_message>
added jacks and kyles email details
</commit_message>
<xml_diff>
--- a/Restless Bolters Group Assessment.docx
+++ b/Restless Bolters Group Assessment.docx
@@ -1,6 +1,6 @@
 
 <file path=word/document.xml><?xml version="1.0" encoding="utf-8"?>
-<w:document xmlns:wpc="http://schemas.microsoft.com/office/word/2010/wordprocessingCanvas" xmlns:mc="http://schemas.openxmlformats.org/markup-compatibility/2006" xmlns:o="urn:schemas-microsoft-com:office:office" xmlns:r="http://schemas.openxmlformats.org/officeDocument/2006/relationships" xmlns:m="http://schemas.openxmlformats.org/officeDocument/2006/math" xmlns:v="urn:schemas-microsoft-com:vml" xmlns:wp14="http://schemas.microsoft.com/office/word/2010/wordprocessingDrawing" xmlns:wp="http://schemas.openxmlformats.org/drawingml/2006/wordprocessingDrawing" xmlns:w10="urn:schemas-microsoft-com:office:word" xmlns:w="http://schemas.openxmlformats.org/wordprocessingml/2006/main" xmlns:w14="http://schemas.microsoft.com/office/word/2010/wordml" xmlns:w15="http://schemas.microsoft.com/office/word/2012/wordml" xmlns:wpg="http://schemas.microsoft.com/office/word/2010/wordprocessingGroup" xmlns:wpi="http://schemas.microsoft.com/office/word/2010/wordprocessingInk" xmlns:wne="http://schemas.microsoft.com/office/word/2006/wordml" xmlns:wps="http://schemas.microsoft.com/office/word/2010/wordprocessingShape" mc:Ignorable="w14 w15 wp14">
+<w:document xmlns:wpc="http://schemas.microsoft.com/office/word/2010/wordprocessingCanvas" xmlns:cx="http://schemas.microsoft.com/office/drawing/2014/chartex" xmlns:cx1="http://schemas.microsoft.com/office/drawing/2015/9/8/chartex" xmlns:cx2="http://schemas.microsoft.com/office/drawing/2015/10/21/chartex" xmlns:cx3="http://schemas.microsoft.com/office/drawing/2016/5/9/chartex" xmlns:cx4="http://schemas.microsoft.com/office/drawing/2016/5/10/chartex" xmlns:cx5="http://schemas.microsoft.com/office/drawing/2016/5/11/chartex" xmlns:cx6="http://schemas.microsoft.com/office/drawing/2016/5/12/chartex" xmlns:cx7="http://schemas.microsoft.com/office/drawing/2016/5/13/chartex" xmlns:cx8="http://schemas.microsoft.com/office/drawing/2016/5/14/chartex" xmlns:mc="http://schemas.openxmlformats.org/markup-compatibility/2006" xmlns:aink="http://schemas.microsoft.com/office/drawing/2016/ink" xmlns:am3d="http://schemas.microsoft.com/office/drawing/2017/model3d" xmlns:o="urn:schemas-microsoft-com:office:office" xmlns:r="http://schemas.openxmlformats.org/officeDocument/2006/relationships" xmlns:m="http://schemas.openxmlformats.org/officeDocument/2006/math" xmlns:v="urn:schemas-microsoft-com:vml" xmlns:wp14="http://schemas.microsoft.com/office/word/2010/wordprocessingDrawing" xmlns:wp="http://schemas.openxmlformats.org/drawingml/2006/wordprocessingDrawing" xmlns:w10="urn:schemas-microsoft-com:office:word" xmlns:w="http://schemas.openxmlformats.org/wordprocessingml/2006/main" xmlns:w14="http://schemas.microsoft.com/office/word/2010/wordml" xmlns:w15="http://schemas.microsoft.com/office/word/2012/wordml" xmlns:w16cid="http://schemas.microsoft.com/office/word/2016/wordml/cid" xmlns:w16se="http://schemas.microsoft.com/office/word/2015/wordml/symex" xmlns:wpg="http://schemas.microsoft.com/office/word/2010/wordprocessingGroup" xmlns:wpi="http://schemas.microsoft.com/office/word/2010/wordprocessingInk" xmlns:wne="http://schemas.microsoft.com/office/word/2006/wordml" xmlns:wps="http://schemas.microsoft.com/office/word/2010/wordprocessingShape" mc:Ignorable="w14 w15 w16se w16cid wp14">
   <w:background w:color="DBDBDB" w:themeColor="accent3" w:themeTint="66"/>
   <w:body>
     <w:p>
@@ -15,7 +15,7 @@
         <mc:AlternateContent>
           <mc:Choice Requires="wps">
             <w:drawing>
-              <wp:anchor distT="45720" distB="45720" distL="114300" distR="114300" simplePos="0" relativeHeight="251661312" behindDoc="0" locked="0" layoutInCell="1" allowOverlap="1">
+              <wp:anchor distT="45720" distB="45720" distL="114300" distR="114300" simplePos="0" relativeHeight="251661312" behindDoc="0" locked="0" layoutInCell="1" allowOverlap="1" wp14:anchorId="113D8D7E" wp14:editId="0169C3FD">
                 <wp:simplePos x="0" y="0"/>
                 <wp:positionH relativeFrom="margin">
                   <wp:posOffset>2025015</wp:posOffset>
@@ -87,20 +87,7 @@
                                   <w14:bevelB w14:w="25400" w14:h="0" w14:prst="circle"/>
                                 </w14:props3d>
                               </w:rPr>
-                              <w:t>T</w:t>
-                            </w:r>
-                            <w:r>
-                              <w:rPr>
-                                <w:b/>
-                                <w:sz w:val="32"/>
-                                <w:szCs w:val="32"/>
-                                <w:u w:val="single"/>
-                                <w14:props3d w14:extrusionH="0" w14:contourW="0" w14:prstMaterial="metal">
-                                  <w14:bevelT w14:w="25400" w14:h="0" w14:prst="circle"/>
-                                  <w14:bevelB w14:w="25400" w14:h="0" w14:prst="circle"/>
-                                </w14:props3d>
-                              </w:rPr>
-                              <w:t>HE RESTLESS BOLTERS</w:t>
+                              <w:t>THE RESTLESS BOLTERS</w:t>
                             </w:r>
                           </w:p>
                           <w:p>
@@ -156,7 +143,7 @@
                               </w:rPr>
                               <w:tab/>
                             </w:r>
-                            <w:hyperlink r:id="rId5" w:history="1">
+                            <w:hyperlink r:id="rId7" w:history="1">
                               <w:r>
                                 <w:rPr>
                                   <w:rStyle w:val="Hyperlink"/>
@@ -222,7 +209,7 @@
                               </w:rPr>
                               <w:tab/>
                             </w:r>
-                            <w:hyperlink r:id="rId6" w:history="1">
+                            <w:hyperlink r:id="rId8" w:history="1">
                               <w:r>
                                 <w:rPr>
                                   <w:rStyle w:val="Hyperlink"/>
@@ -244,7 +231,9 @@
                               </w:numPr>
                               <w:spacing w:after="0" w:line="240" w:lineRule="auto"/>
                               <w:rPr>
-                                <w:rStyle w:val="contentline-128"/>
+                                <w:rStyle w:val="Hyperlink"/>
+                                <w:color w:val="auto"/>
+                                <w:u w:val="none"/>
                                 <w14:props3d w14:extrusionH="0" w14:contourW="0" w14:prstMaterial="metal">
                                   <w14:bevelT w14:w="25400" w14:h="0" w14:prst="circle"/>
                                   <w14:bevelB w14:w="25400" w14:h="0" w14:prst="circle"/>
@@ -269,7 +258,7 @@
                               </w:rPr>
                               <w:tab/>
                             </w:r>
-                            <w:hyperlink r:id="rId7" w:history="1">
+                            <w:hyperlink r:id="rId9" w:history="1">
                               <w:r>
                                 <w:rPr>
                                   <w:rStyle w:val="Hyperlink"/>
@@ -281,6 +270,63 @@
                                 <w:t>s3788427@student.rmit.edu.au</w:t>
                               </w:r>
                             </w:hyperlink>
+                          </w:p>
+                          <w:p>
+                            <w:pPr>
+                              <w:pStyle w:val="ListParagraph"/>
+                              <w:numPr>
+                                <w:ilvl w:val="0"/>
+                                <w:numId w:val="1"/>
+                              </w:numPr>
+                              <w:spacing w:after="0" w:line="240" w:lineRule="auto"/>
+                            </w:pPr>
+                            <w:r>
+                              <w:t>Jack Marsden</w:t>
+                            </w:r>
+                            <w:r>
+                              <w:tab/>
+                            </w:r>
+                            <w:r>
+                              <w:tab/>
+                            </w:r>
+                            <w:hyperlink r:id="rId10" w:history="1">
+                              <w:r>
+                                <w:rPr>
+                                  <w:rStyle w:val="Hyperlink"/>
+                                </w:rPr>
+                                <w:t>s3803381@student.rmit.edu.au</w:t>
+                              </w:r>
+                            </w:hyperlink>
+                          </w:p>
+                          <w:p>
+                            <w:pPr>
+                              <w:pStyle w:val="ListParagraph"/>
+                              <w:numPr>
+                                <w:ilvl w:val="0"/>
+                                <w:numId w:val="1"/>
+                              </w:numPr>
+                              <w:spacing w:after="0" w:line="240" w:lineRule="auto"/>
+                            </w:pPr>
+                            <w:r>
+                              <w:t>Kyle Francis</w:t>
+                            </w:r>
+                            <w:r>
+                              <w:tab/>
+                            </w:r>
+                            <w:r>
+                              <w:tab/>
+                            </w:r>
+                            <w:hyperlink r:id="rId11" w:history="1">
+                              <w:r>
+                                <w:rPr>
+                                  <w:rStyle w:val="Hyperlink"/>
+                                </w:rPr>
+                                <w:t>s3805196@student.rmit.edu.au</w:t>
+                              </w:r>
+                            </w:hyperlink>
+                            <w:r>
+                              <w:t xml:space="preserve"> </w:t>
+                            </w:r>
                           </w:p>
                           <w:p>
                             <w:pPr>
@@ -372,7 +418,7 @@
                               </w:rPr>
                               <w:t xml:space="preserve"> </w:t>
                             </w:r>
-                            <w:hyperlink r:id="rId8" w:history="1">
+                            <w:hyperlink r:id="rId12" w:history="1">
                               <w:r>
                                 <w:rPr>
                                   <w:rStyle w:val="Hyperlink"/>
@@ -415,11 +461,11 @@
           </mc:Choice>
           <mc:Fallback>
             <w:pict>
-              <v:shapetype id="_x0000_t202" coordsize="21600,21600" o:spt="202" path="m,l,21600r21600,l21600,xe">
+              <v:shapetype w14:anchorId="113D8D7E" id="_x0000_t202" coordsize="21600,21600" o:spt="202" path="m,l,21600r21600,l21600,xe">
                 <v:stroke joinstyle="miter"/>
                 <v:path gradientshapeok="t" o:connecttype="rect"/>
               </v:shapetype>
-              <v:shape id="Text Box 2" o:spid="_x0000_s1026" type="#_x0000_t202" style="position:absolute;margin-left:159.45pt;margin-top:23.4pt;width:324pt;height:110.6pt;z-index:251661312;visibility:visible;mso-wrap-style:square;mso-width-percent:0;mso-height-percent:200;mso-wrap-distance-left:9pt;mso-wrap-distance-top:3.6pt;mso-wrap-distance-right:9pt;mso-wrap-distance-bottom:3.6pt;mso-position-horizontal:absolute;mso-position-horizontal-relative:margin;mso-position-vertical:absolute;mso-position-vertical-relative:text;mso-width-percent:0;mso-height-percent:200;mso-width-relative:margin;mso-height-relative:margin;v-text-anchor:top" o:gfxdata="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">
+              <v:shape id="Text Box 2" o:spid="_x0000_s1026" type="#_x0000_t202" style="position:absolute;margin-left:159.45pt;margin-top:23.4pt;width:324pt;height:110.6pt;z-index:251661312;visibility:visible;mso-wrap-style:square;mso-width-percent:0;mso-height-percent:200;mso-wrap-distance-left:9pt;mso-wrap-distance-top:3.6pt;mso-wrap-distance-right:9pt;mso-wrap-distance-bottom:3.6pt;mso-position-horizontal:absolute;mso-position-horizontal-relative:margin;mso-position-vertical:absolute;mso-position-vertical-relative:text;mso-width-percent:0;mso-height-percent:200;mso-width-relative:margin;mso-height-relative:margin;v-text-anchor:top" o:gfxdata="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">
                 <v:textbox style="mso-fit-shape-to-text:t">
                   <w:txbxContent>
                     <w:p>
@@ -448,20 +494,7 @@
                             <w14:bevelB w14:w="25400" w14:h="0" w14:prst="circle"/>
                           </w14:props3d>
                         </w:rPr>
-                        <w:t>T</w:t>
-                      </w:r>
-                      <w:r>
-                        <w:rPr>
-                          <w:b/>
-                          <w:sz w:val="32"/>
-                          <w:szCs w:val="32"/>
-                          <w:u w:val="single"/>
-                          <w14:props3d w14:extrusionH="0" w14:contourW="0" w14:prstMaterial="metal">
-                            <w14:bevelT w14:w="25400" w14:h="0" w14:prst="circle"/>
-                            <w14:bevelB w14:w="25400" w14:h="0" w14:prst="circle"/>
-                          </w14:props3d>
-                        </w:rPr>
-                        <w:t>HE RESTLESS BOLTERS</w:t>
+                        <w:t>THE RESTLESS BOLTERS</w:t>
                       </w:r>
                     </w:p>
                     <w:p>
@@ -517,7 +550,7 @@
                         </w:rPr>
                         <w:tab/>
                       </w:r>
-                      <w:hyperlink r:id="rId9" w:history="1">
+                      <w:hyperlink r:id="rId13" w:history="1">
                         <w:r>
                           <w:rPr>
                             <w:rStyle w:val="Hyperlink"/>
@@ -583,7 +616,7 @@
                         </w:rPr>
                         <w:tab/>
                       </w:r>
-                      <w:hyperlink r:id="rId10" w:history="1">
+                      <w:hyperlink r:id="rId14" w:history="1">
                         <w:r>
                           <w:rPr>
                             <w:rStyle w:val="Hyperlink"/>
@@ -605,7 +638,9 @@
                         </w:numPr>
                         <w:spacing w:after="0" w:line="240" w:lineRule="auto"/>
                         <w:rPr>
-                          <w:rStyle w:val="contentline-128"/>
+                          <w:rStyle w:val="Hyperlink"/>
+                          <w:color w:val="auto"/>
+                          <w:u w:val="none"/>
                           <w14:props3d w14:extrusionH="0" w14:contourW="0" w14:prstMaterial="metal">
                             <w14:bevelT w14:w="25400" w14:h="0" w14:prst="circle"/>
                             <w14:bevelB w14:w="25400" w14:h="0" w14:prst="circle"/>
@@ -630,7 +665,7 @@
                         </w:rPr>
                         <w:tab/>
                       </w:r>
-                      <w:hyperlink r:id="rId11" w:history="1">
+                      <w:hyperlink r:id="rId15" w:history="1">
                         <w:r>
                           <w:rPr>
                             <w:rStyle w:val="Hyperlink"/>
@@ -642,6 +677,63 @@
                           <w:t>s3788427@student.rmit.edu.au</w:t>
                         </w:r>
                       </w:hyperlink>
+                    </w:p>
+                    <w:p>
+                      <w:pPr>
+                        <w:pStyle w:val="ListParagraph"/>
+                        <w:numPr>
+                          <w:ilvl w:val="0"/>
+                          <w:numId w:val="1"/>
+                        </w:numPr>
+                        <w:spacing w:after="0" w:line="240" w:lineRule="auto"/>
+                      </w:pPr>
+                      <w:r>
+                        <w:t>Jack Marsden</w:t>
+                      </w:r>
+                      <w:r>
+                        <w:tab/>
+                      </w:r>
+                      <w:r>
+                        <w:tab/>
+                      </w:r>
+                      <w:hyperlink r:id="rId16" w:history="1">
+                        <w:r>
+                          <w:rPr>
+                            <w:rStyle w:val="Hyperlink"/>
+                          </w:rPr>
+                          <w:t>s3803381@student.rmit.edu.au</w:t>
+                        </w:r>
+                      </w:hyperlink>
+                    </w:p>
+                    <w:p>
+                      <w:pPr>
+                        <w:pStyle w:val="ListParagraph"/>
+                        <w:numPr>
+                          <w:ilvl w:val="0"/>
+                          <w:numId w:val="1"/>
+                        </w:numPr>
+                        <w:spacing w:after="0" w:line="240" w:lineRule="auto"/>
+                      </w:pPr>
+                      <w:r>
+                        <w:t>Kyle Francis</w:t>
+                      </w:r>
+                      <w:r>
+                        <w:tab/>
+                      </w:r>
+                      <w:r>
+                        <w:tab/>
+                      </w:r>
+                      <w:hyperlink r:id="rId17" w:history="1">
+                        <w:r>
+                          <w:rPr>
+                            <w:rStyle w:val="Hyperlink"/>
+                          </w:rPr>
+                          <w:t>s3805196@student.rmit.edu.au</w:t>
+                        </w:r>
+                      </w:hyperlink>
+                      <w:r>
+                        <w:t xml:space="preserve"> </w:t>
+                      </w:r>
                     </w:p>
                     <w:p>
                       <w:pPr>
@@ -733,7 +825,7 @@
                         </w:rPr>
                         <w:t xml:space="preserve"> </w:t>
                       </w:r>
-                      <w:hyperlink r:id="rId12" w:history="1">
+                      <w:hyperlink r:id="rId18" w:history="1">
                         <w:r>
                           <w:rPr>
                             <w:rStyle w:val="Hyperlink"/>
@@ -761,7 +853,7 @@
           <w:szCs w:val="28"/>
         </w:rPr>
         <w:drawing>
-          <wp:anchor distT="0" distB="0" distL="114300" distR="114300" simplePos="0" relativeHeight="251658240" behindDoc="1" locked="0" layoutInCell="1" allowOverlap="1">
+          <wp:anchor distT="0" distB="0" distL="114300" distR="114300" simplePos="0" relativeHeight="251658240" behindDoc="1" locked="0" layoutInCell="1" allowOverlap="1" wp14:anchorId="519070A4" wp14:editId="2D3E121B">
             <wp:simplePos x="0" y="0"/>
             <wp:positionH relativeFrom="margin">
               <wp:align>left</wp:align>
@@ -784,7 +876,7 @@
                     <pic:cNvPicPr/>
                   </pic:nvPicPr>
                   <pic:blipFill>
-                    <a:blip r:embed="rId13" cstate="print">
+                    <a:blip r:embed="rId19" cstate="print">
                       <a:extLst>
                         <a:ext uri="{28A0092B-C50C-407E-A947-70E740481C1C}">
                           <a14:useLocalDpi xmlns:a14="http://schemas.microsoft.com/office/drawing/2010/main" val="0"/>
@@ -826,8 +918,6 @@
       <w:pPr>
         <w:spacing w:after="0" w:line="240" w:lineRule="auto"/>
       </w:pPr>
-      <w:bookmarkStart w:id="0" w:name="_GoBack"/>
-      <w:bookmarkEnd w:id="0"/>
     </w:p>
     <w:p>
       <w:pPr>
@@ -882,7 +972,7 @@
           <w:noProof/>
         </w:rPr>
         <w:drawing>
-          <wp:anchor distT="0" distB="0" distL="114300" distR="114300" simplePos="0" relativeHeight="251662336" behindDoc="0" locked="0" layoutInCell="1" allowOverlap="1">
+          <wp:anchor distT="0" distB="0" distL="114300" distR="114300" simplePos="0" relativeHeight="251662336" behindDoc="0" locked="0" layoutInCell="1" allowOverlap="1" wp14:anchorId="41496289" wp14:editId="3755FB9C">
             <wp:simplePos x="0" y="0"/>
             <wp:positionH relativeFrom="margin">
               <wp:align>left</wp:align>
@@ -907,7 +997,7 @@
                     </pic:cNvPicPr>
                   </pic:nvPicPr>
                   <pic:blipFill>
-                    <a:blip r:embed="rId14">
+                    <a:blip r:embed="rId20">
                       <a:extLst>
                         <a:ext uri="{28A0092B-C50C-407E-A947-70E740481C1C}">
                           <a14:useLocalDpi xmlns:a14="http://schemas.microsoft.com/office/drawing/2010/main" val="0"/>
@@ -964,15 +1054,7 @@
         <w:ind w:left="2610"/>
       </w:pPr>
       <w:r>
-        <w:t xml:space="preserve">Questions like, “Who owns the data from facial recognition programs?”, “Can facial recognition surveillance contravene the right to privacy?”, </w:t>
-      </w:r>
-      <w:proofErr w:type="gramStart"/>
-      <w:r>
-        <w:t>“</w:t>
-      </w:r>
-      <w:proofErr w:type="gramEnd"/>
-      <w:r>
-        <w:t>Who sets the ethics that Self Driving Cars use to make decisions?”, “Is there any way to regulate the use of data and police these regulations?”, “How do we protect ourselves from unsavory Governments that ignore International Conventions on privacy and data collection?”</w:t>
+        <w:t>Questions like, “Who owns the data from facial recognition programs?”, “Can facial recognition surveillance contravene the right to privacy?”, “Who sets the ethics that Self Driving Cars use to make decisions?”, “Is there any way to regulate the use of data and police these regulations?”, “How do we protect ourselves from unsavory Governments that ignore International Conventions on privacy and data collection?”</w:t>
       </w:r>
     </w:p>
     <w:p>
@@ -1007,7 +1089,7 @@
           <w:noProof/>
         </w:rPr>
         <w:drawing>
-          <wp:anchor distT="0" distB="0" distL="114300" distR="114300" simplePos="0" relativeHeight="251663360" behindDoc="1" locked="0" layoutInCell="1" allowOverlap="1">
+          <wp:anchor distT="0" distB="0" distL="114300" distR="114300" simplePos="0" relativeHeight="251663360" behindDoc="1" locked="0" layoutInCell="1" allowOverlap="1" wp14:anchorId="78A26157" wp14:editId="087D465D">
             <wp:simplePos x="0" y="0"/>
             <wp:positionH relativeFrom="margin">
               <wp:posOffset>95250</wp:posOffset>
@@ -1040,7 +1122,7 @@
                     </pic:cNvPicPr>
                   </pic:nvPicPr>
                   <pic:blipFill>
-                    <a:blip r:embed="rId15" cstate="print">
+                    <a:blip r:embed="rId21" cstate="print">
                       <a:extLst>
                         <a:ext uri="{28A0092B-C50C-407E-A947-70E740481C1C}">
                           <a14:useLocalDpi xmlns:a14="http://schemas.microsoft.com/office/drawing/2010/main" val="0"/>
@@ -1089,63 +1171,71 @@
         <w:ind w:left="2610"/>
       </w:pPr>
       <w:r>
-        <w:t xml:space="preserve">Jennelle has a 9 year old daughter who is Autistic.  So Jennelle is always up for a chat about diversity advocacy, </w:t>
+        <w:t xml:space="preserve">Jennelle has a 9 year old daughter who is Autistic.  So Jennelle is always up for a chat about diversity advocacy, neurodivergence acceptance and aliens.  Aliens are a big topic at the Roberts house.  </w:t>
+      </w:r>
+    </w:p>
+    <w:p>
+      <w:pPr>
+        <w:spacing w:after="0" w:line="240" w:lineRule="auto"/>
+        <w:ind w:left="2610"/>
+      </w:pPr>
+      <w:r>
+        <w:t xml:space="preserve">Jennelle loves to make things fit into lists and tables and as she continued through her career, she </w:t>
       </w:r>
       <w:proofErr w:type="spellStart"/>
       <w:r>
-        <w:t>neurodivergence</w:t>
+        <w:t>realised</w:t>
       </w:r>
       <w:proofErr w:type="spellEnd"/>
       <w:r>
-        <w:t xml:space="preserve"> acceptance and aliens.  Aliens are a big topic at the Roberts house.  </w:t>
-      </w:r>
-    </w:p>
-    <w:p>
-      <w:pPr>
-        <w:spacing w:after="0" w:line="240" w:lineRule="auto"/>
-        <w:ind w:left="2610"/>
-      </w:pPr>
-      <w:r>
-        <w:t xml:space="preserve">Jennelle loves to make things fit into lists and tables and as she continued through her career, she </w:t>
+        <w:t xml:space="preserve"> that this way of </w:t>
       </w:r>
       <w:proofErr w:type="spellStart"/>
       <w:r>
-        <w:t>realised</w:t>
+        <w:t>organising</w:t>
       </w:r>
       <w:proofErr w:type="spellEnd"/>
       <w:r>
-        <w:t xml:space="preserve"> that this way of </w:t>
-      </w:r>
+        <w:t xml:space="preserve"> things meant that Data was something right up her alley.  She currently works as a Data Analyst for a Volume Residential builder focusing on Material Data.</w:t>
+      </w:r>
+    </w:p>
+    <w:p>
+      <w:pPr>
+        <w:spacing w:after="0" w:line="240" w:lineRule="auto"/>
+      </w:pPr>
+    </w:p>
+    <w:p>
+      <w:pPr>
+        <w:spacing w:after="0" w:line="240" w:lineRule="auto"/>
+      </w:pPr>
+    </w:p>
+    <w:p>
+      <w:pPr>
+        <w:spacing w:after="0" w:line="240" w:lineRule="auto"/>
+      </w:pPr>
       <w:proofErr w:type="spellStart"/>
       <w:r>
-        <w:t>organising</w:t>
+        <w:t>Jaryd</w:t>
       </w:r>
       <w:proofErr w:type="spellEnd"/>
       <w:r>
-        <w:t xml:space="preserve"> things meant that Data was something right up her alley.  She currently works as a Data Analyst for a Volume Residential builder focusing on Material Data.</w:t>
-      </w:r>
-    </w:p>
-    <w:p>
-      <w:pPr>
-        <w:spacing w:after="0" w:line="240" w:lineRule="auto"/>
-      </w:pPr>
-    </w:p>
-    <w:p>
-      <w:pPr>
-        <w:spacing w:after="0" w:line="240" w:lineRule="auto"/>
-      </w:pPr>
-    </w:p>
-    <w:p>
-      <w:pPr>
-        <w:spacing w:after="0" w:line="240" w:lineRule="auto"/>
-      </w:pPr>
-      <w:proofErr w:type="spellStart"/>
-      <w:r>
-        <w:t>Jaryd</w:t>
-      </w:r>
-      <w:proofErr w:type="spellEnd"/>
-      <w:r>
         <w:t xml:space="preserve"> is AWOL.  </w:t>
+      </w:r>
+    </w:p>
+    <w:p>
+      <w:pPr>
+        <w:spacing w:after="0" w:line="240" w:lineRule="auto"/>
+      </w:pPr>
+      <w:r>
+        <w:t>Jack is AWOL</w:t>
+      </w:r>
+    </w:p>
+    <w:p>
+      <w:pPr>
+        <w:spacing w:after="0" w:line="240" w:lineRule="auto"/>
+      </w:pPr>
+      <w:r>
+        <w:t>Kyle is AWOL</w:t>
       </w:r>
     </w:p>
     <w:p>
@@ -1253,6 +1343,9 @@
           <w:tab w:val="left" w:pos="990"/>
         </w:tabs>
         <w:spacing w:after="0" w:line="240" w:lineRule="auto"/>
+        <w:rPr>
+          <w:b/>
+        </w:rPr>
       </w:pPr>
       <w:proofErr w:type="spellStart"/>
       <w:r>
@@ -1274,30 +1367,65 @@
     </w:p>
     <w:p>
       <w:pPr>
+        <w:tabs>
+          <w:tab w:val="left" w:pos="990"/>
+        </w:tabs>
+        <w:spacing w:after="0" w:line="240" w:lineRule="auto"/>
+        <w:rPr>
+          <w:b/>
+        </w:rPr>
+      </w:pPr>
+      <w:r>
+        <w:rPr>
+          <w:b/>
+        </w:rPr>
+        <w:t>Jack</w:t>
+      </w:r>
+      <w:r>
+        <w:rPr>
+          <w:b/>
+        </w:rPr>
+        <w:tab/>
+        <w:t>INTJ (Introversion, Intuition, Thinking, Judgment)</w:t>
+      </w:r>
+      <w:bookmarkStart w:id="0" w:name="_GoBack"/>
+      <w:bookmarkEnd w:id="0"/>
+    </w:p>
+    <w:p>
+      <w:pPr>
+        <w:tabs>
+          <w:tab w:val="left" w:pos="990"/>
+        </w:tabs>
+        <w:spacing w:after="0" w:line="240" w:lineRule="auto"/>
+      </w:pPr>
+      <w:r>
+        <w:rPr>
+          <w:b/>
+        </w:rPr>
+        <w:t>Kyle</w:t>
+      </w:r>
+      <w:r>
+        <w:rPr>
+          <w:b/>
+        </w:rPr>
+        <w:tab/>
+        <w:t>AWOL</w:t>
+      </w:r>
+    </w:p>
+    <w:p>
+      <w:pPr>
         <w:spacing w:before="120" w:after="0" w:line="240" w:lineRule="auto"/>
       </w:pPr>
       <w:r>
-        <w:t>According to the Myers Briggs results, i</w:t>
-      </w:r>
-      <w:r>
-        <w:t>t seems that Restless Bolters</w:t>
-      </w:r>
-      <w:r>
-        <w:t xml:space="preserve"> members</w:t>
-      </w:r>
-      <w:r>
-        <w:t xml:space="preserve"> are a collection of Introverts.  </w:t>
-      </w:r>
-    </w:p>
-    <w:p>
-      <w:pPr>
-        <w:spacing w:after="0" w:line="240" w:lineRule="auto"/>
-      </w:pPr>
-      <w:r>
-        <w:t>We do not like to be front facing and often prefer quiet reflection and privacy.  We process ideas and concepts thoroughly by ourselves before taking it out to be used/evaluated by someone else.</w:t>
-      </w:r>
-      <w:r>
-        <w:t xml:space="preserve">  </w:t>
+        <w:t xml:space="preserve">According to the Myers Briggs results, it seems that Restless Bolters members are a collection of Introverts.  </w:t>
+      </w:r>
+    </w:p>
+    <w:p>
+      <w:pPr>
+        <w:spacing w:after="0" w:line="240" w:lineRule="auto"/>
+      </w:pPr>
+      <w:r>
+        <w:t xml:space="preserve">We do not like to be front facing and often prefer quiet reflection and privacy.  We process ideas and concepts thoroughly by ourselves before taking it out to be used/evaluated by someone else.  </w:t>
       </w:r>
     </w:p>
     <w:p>
@@ -1366,18 +1494,7 @@
         <w:spacing w:after="0" w:line="240" w:lineRule="auto"/>
       </w:pPr>
       <w:r>
-        <w:t>The last test that Bruce completed was the Big Five Personality test.  His result (</w:t>
-      </w:r>
-      <w:r>
-        <w:t xml:space="preserve">Openness, Conscientiousness, Extraversion, Agreeableness, </w:t>
-      </w:r>
-      <w:proofErr w:type="gramStart"/>
-      <w:r>
-        <w:t>Neuroticism</w:t>
-      </w:r>
-      <w:proofErr w:type="gramEnd"/>
-      <w:r>
-        <w:t xml:space="preserve">) had a contradiction with his Myers Briggs result.  Myers Briggs assessed him as Introverted, but the Personality Test assessed him as Extroverted. </w:t>
+        <w:t xml:space="preserve">The last test that Bruce completed was the Big Five Personality test.  His result (Openness, Conscientiousness, Extraversion, Agreeableness, Neuroticism) had a contradiction with his Myers Briggs result.  Myers Briggs assessed him as Introverted, but the Personality Test assessed him as Extroverted. </w:t>
       </w:r>
     </w:p>
     <w:p>
@@ -1526,39 +1643,24 @@
       <w:pPr>
         <w:spacing w:before="120" w:after="0" w:line="240" w:lineRule="auto"/>
       </w:pPr>
-      <w:proofErr w:type="gramStart"/>
-      <w:r>
-        <w:t>o</w:t>
-      </w:r>
-      <w:proofErr w:type="gramEnd"/>
-      <w:r>
-        <w:t xml:space="preserve"> How do the general skills in your required skill set rank in terms of demand from employers?</w:t>
+      <w:r>
+        <w:t>o How do the general skills in your required skill set rank in terms of demand from employers?</w:t>
       </w:r>
     </w:p>
     <w:p>
       <w:pPr>
         <w:spacing w:before="120" w:after="0" w:line="240" w:lineRule="auto"/>
       </w:pPr>
-      <w:proofErr w:type="gramStart"/>
-      <w:r>
-        <w:t>o</w:t>
-      </w:r>
-      <w:proofErr w:type="gramEnd"/>
-      <w:r>
-        <w:t xml:space="preserve"> What are the three highest ranked IT-specific skills which are not in your required skill set?</w:t>
+      <w:r>
+        <w:t>o What are the three highest ranked IT-specific skills which are not in your required skill set?</w:t>
       </w:r>
     </w:p>
     <w:p>
       <w:pPr>
         <w:spacing w:before="120" w:after="0" w:line="240" w:lineRule="auto"/>
       </w:pPr>
-      <w:proofErr w:type="gramStart"/>
-      <w:r>
-        <w:t>o</w:t>
-      </w:r>
-      <w:proofErr w:type="gramEnd"/>
-      <w:r>
-        <w:t xml:space="preserve"> What are the three highest ranked general skills which are not in your required skill set?</w:t>
+      <w:r>
+        <w:t>o What are the three highest ranked general skills which are not in your required skill set?</w:t>
       </w:r>
     </w:p>
     <w:p>
@@ -1572,21 +1674,8 @@
         <w:rPr>
           <w:b/>
         </w:rPr>
-        <w:t xml:space="preserve">BRUCE/JENNELLE/JARYD to personally answer; </w:t>
-      </w:r>
-      <w:proofErr w:type="gramStart"/>
-      <w:r>
-        <w:rPr>
-          <w:b/>
-        </w:rPr>
-        <w:t>Having</w:t>
-      </w:r>
-      <w:proofErr w:type="gramEnd"/>
-      <w:r>
-        <w:rPr>
-          <w:b/>
-        </w:rPr>
-        <w:t xml:space="preserve"> looked at the Burning Glass data, has your opinion of your ideal job changed? Why or why not?</w:t>
+        <w:lastRenderedPageBreak/>
+        <w:t>BRUCE/JENNELLE/JARYD to personally answer; Having looked at the Burning Glass data, has your opinion of your ideal job changed? Why or why not?</w:t>
       </w:r>
     </w:p>
     <w:tbl>
@@ -1614,7 +1703,6 @@
               <w:rPr>
                 <w:b/>
               </w:rPr>
-              <w:lastRenderedPageBreak/>
               <w:t>IT WORK</w:t>
             </w:r>
           </w:p>
@@ -1717,13 +1805,8 @@
         <w:spacing w:before="120" w:after="0" w:line="240" w:lineRule="auto"/>
       </w:pPr>
       <w:r>
-        <w:t xml:space="preserve">How will this affect you? (300 words) In your daily life, how will this affect you? What will </w:t>
-      </w:r>
-      <w:proofErr w:type="gramStart"/>
-      <w:r>
-        <w:t>be</w:t>
-      </w:r>
-      <w:proofErr w:type="gramEnd"/>
+        <w:t>How will this affect you? (300 words) In your daily life, how will this affect you? What will be</w:t>
+      </w:r>
     </w:p>
     <w:p>
       <w:pPr>
@@ -1846,26 +1929,16 @@
         <w:spacing w:before="120" w:after="0" w:line="240" w:lineRule="auto"/>
       </w:pPr>
       <w:r>
-        <w:t xml:space="preserve">• What went </w:t>
-      </w:r>
-      <w:proofErr w:type="gramStart"/>
-      <w:r>
-        <w:t>well</w:t>
-      </w:r>
-      <w:proofErr w:type="gramEnd"/>
+        <w:t>• What went well</w:t>
+      </w:r>
     </w:p>
     <w:p>
       <w:pPr>
         <w:spacing w:before="120" w:after="0" w:line="240" w:lineRule="auto"/>
       </w:pPr>
       <w:r>
-        <w:t xml:space="preserve">• What could be </w:t>
-      </w:r>
-      <w:proofErr w:type="gramStart"/>
-      <w:r>
-        <w:t>improved</w:t>
-      </w:r>
-      <w:proofErr w:type="gramEnd"/>
+        <w:t>• What could be improved</w:t>
+      </w:r>
     </w:p>
     <w:p>
       <w:pPr>
@@ -1900,6 +1973,12 @@
       </w:r>
     </w:p>
     <w:sectPr>
+      <w:headerReference w:type="even" r:id="rId22"/>
+      <w:headerReference w:type="default" r:id="rId23"/>
+      <w:footerReference w:type="even" r:id="rId24"/>
+      <w:footerReference w:type="default" r:id="rId25"/>
+      <w:headerReference w:type="first" r:id="rId26"/>
+      <w:footerReference w:type="first" r:id="rId27"/>
       <w:pgSz w:w="12240" w:h="15840"/>
       <w:pgMar w:top="1152" w:right="1008" w:bottom="1152" w:left="1008" w:header="720" w:footer="720" w:gutter="0"/>
       <w:pgBorders w:offsetFrom="page">
@@ -1915,8 +1994,118 @@
 </w:document>
 </file>
 
+<file path=word/endnotes.xml><?xml version="1.0" encoding="utf-8"?>
+<w:endnotes xmlns:wpc="http://schemas.microsoft.com/office/word/2010/wordprocessingCanvas" xmlns:cx="http://schemas.microsoft.com/office/drawing/2014/chartex" xmlns:cx1="http://schemas.microsoft.com/office/drawing/2015/9/8/chartex" xmlns:cx2="http://schemas.microsoft.com/office/drawing/2015/10/21/chartex" xmlns:cx3="http://schemas.microsoft.com/office/drawing/2016/5/9/chartex" xmlns:cx4="http://schemas.microsoft.com/office/drawing/2016/5/10/chartex" xmlns:cx5="http://schemas.microsoft.com/office/drawing/2016/5/11/chartex" xmlns:cx6="http://schemas.microsoft.com/office/drawing/2016/5/12/chartex" xmlns:cx7="http://schemas.microsoft.com/office/drawing/2016/5/13/chartex" xmlns:cx8="http://schemas.microsoft.com/office/drawing/2016/5/14/chartex" xmlns:mc="http://schemas.openxmlformats.org/markup-compatibility/2006" xmlns:aink="http://schemas.microsoft.com/office/drawing/2016/ink" xmlns:am3d="http://schemas.microsoft.com/office/drawing/2017/model3d" xmlns:o="urn:schemas-microsoft-com:office:office" xmlns:r="http://schemas.openxmlformats.org/officeDocument/2006/relationships" xmlns:m="http://schemas.openxmlformats.org/officeDocument/2006/math" xmlns:v="urn:schemas-microsoft-com:vml" xmlns:wp14="http://schemas.microsoft.com/office/word/2010/wordprocessingDrawing" xmlns:wp="http://schemas.openxmlformats.org/drawingml/2006/wordprocessingDrawing" xmlns:w10="urn:schemas-microsoft-com:office:word" xmlns:w="http://schemas.openxmlformats.org/wordprocessingml/2006/main" xmlns:w14="http://schemas.microsoft.com/office/word/2010/wordml" xmlns:w15="http://schemas.microsoft.com/office/word/2012/wordml" xmlns:w16cid="http://schemas.microsoft.com/office/word/2016/wordml/cid" xmlns:w16se="http://schemas.microsoft.com/office/word/2015/wordml/symex" xmlns:wpg="http://schemas.microsoft.com/office/word/2010/wordprocessingGroup" xmlns:wpi="http://schemas.microsoft.com/office/word/2010/wordprocessingInk" xmlns:wne="http://schemas.microsoft.com/office/word/2006/wordml" xmlns:wps="http://schemas.microsoft.com/office/word/2010/wordprocessingShape" mc:Ignorable="w14 w15 w16se w16cid wp14">
+  <w:endnote w:type="separator" w:id="-1">
+    <w:p>
+      <w:pPr>
+        <w:spacing w:after="0" w:line="240" w:lineRule="auto"/>
+      </w:pPr>
+      <w:r>
+        <w:separator/>
+      </w:r>
+    </w:p>
+  </w:endnote>
+  <w:endnote w:type="continuationSeparator" w:id="0">
+    <w:p>
+      <w:pPr>
+        <w:spacing w:after="0" w:line="240" w:lineRule="auto"/>
+      </w:pPr>
+      <w:r>
+        <w:continuationSeparator/>
+      </w:r>
+    </w:p>
+  </w:endnote>
+</w:endnotes>
+</file>
+
+<file path=word/footer1.xml><?xml version="1.0" encoding="utf-8"?>
+<w:ftr xmlns:wpc="http://schemas.microsoft.com/office/word/2010/wordprocessingCanvas" xmlns:cx="http://schemas.microsoft.com/office/drawing/2014/chartex" xmlns:cx1="http://schemas.microsoft.com/office/drawing/2015/9/8/chartex" xmlns:cx2="http://schemas.microsoft.com/office/drawing/2015/10/21/chartex" xmlns:cx3="http://schemas.microsoft.com/office/drawing/2016/5/9/chartex" xmlns:cx4="http://schemas.microsoft.com/office/drawing/2016/5/10/chartex" xmlns:cx5="http://schemas.microsoft.com/office/drawing/2016/5/11/chartex" xmlns:cx6="http://schemas.microsoft.com/office/drawing/2016/5/12/chartex" xmlns:cx7="http://schemas.microsoft.com/office/drawing/2016/5/13/chartex" xmlns:cx8="http://schemas.microsoft.com/office/drawing/2016/5/14/chartex" xmlns:mc="http://schemas.openxmlformats.org/markup-compatibility/2006" xmlns:aink="http://schemas.microsoft.com/office/drawing/2016/ink" xmlns:am3d="http://schemas.microsoft.com/office/drawing/2017/model3d" xmlns:o="urn:schemas-microsoft-com:office:office" xmlns:r="http://schemas.openxmlformats.org/officeDocument/2006/relationships" xmlns:m="http://schemas.openxmlformats.org/officeDocument/2006/math" xmlns:v="urn:schemas-microsoft-com:vml" xmlns:wp14="http://schemas.microsoft.com/office/word/2010/wordprocessingDrawing" xmlns:wp="http://schemas.openxmlformats.org/drawingml/2006/wordprocessingDrawing" xmlns:w10="urn:schemas-microsoft-com:office:word" xmlns:w="http://schemas.openxmlformats.org/wordprocessingml/2006/main" xmlns:w14="http://schemas.microsoft.com/office/word/2010/wordml" xmlns:w15="http://schemas.microsoft.com/office/word/2012/wordml" xmlns:w16cid="http://schemas.microsoft.com/office/word/2016/wordml/cid" xmlns:w16se="http://schemas.microsoft.com/office/word/2015/wordml/symex" xmlns:wpg="http://schemas.microsoft.com/office/word/2010/wordprocessingGroup" xmlns:wpi="http://schemas.microsoft.com/office/word/2010/wordprocessingInk" xmlns:wne="http://schemas.microsoft.com/office/word/2006/wordml" xmlns:wps="http://schemas.microsoft.com/office/word/2010/wordprocessingShape" mc:Ignorable="w14 w15 w16se w16cid wp14">
+  <w:p>
+    <w:pPr>
+      <w:pStyle w:val="Footer"/>
+    </w:pPr>
+  </w:p>
+</w:ftr>
+</file>
+
+<file path=word/footer2.xml><?xml version="1.0" encoding="utf-8"?>
+<w:ftr xmlns:wpc="http://schemas.microsoft.com/office/word/2010/wordprocessingCanvas" xmlns:cx="http://schemas.microsoft.com/office/drawing/2014/chartex" xmlns:cx1="http://schemas.microsoft.com/office/drawing/2015/9/8/chartex" xmlns:cx2="http://schemas.microsoft.com/office/drawing/2015/10/21/chartex" xmlns:cx3="http://schemas.microsoft.com/office/drawing/2016/5/9/chartex" xmlns:cx4="http://schemas.microsoft.com/office/drawing/2016/5/10/chartex" xmlns:cx5="http://schemas.microsoft.com/office/drawing/2016/5/11/chartex" xmlns:cx6="http://schemas.microsoft.com/office/drawing/2016/5/12/chartex" xmlns:cx7="http://schemas.microsoft.com/office/drawing/2016/5/13/chartex" xmlns:cx8="http://schemas.microsoft.com/office/drawing/2016/5/14/chartex" xmlns:mc="http://schemas.openxmlformats.org/markup-compatibility/2006" xmlns:aink="http://schemas.microsoft.com/office/drawing/2016/ink" xmlns:am3d="http://schemas.microsoft.com/office/drawing/2017/model3d" xmlns:o="urn:schemas-microsoft-com:office:office" xmlns:r="http://schemas.openxmlformats.org/officeDocument/2006/relationships" xmlns:m="http://schemas.openxmlformats.org/officeDocument/2006/math" xmlns:v="urn:schemas-microsoft-com:vml" xmlns:wp14="http://schemas.microsoft.com/office/word/2010/wordprocessingDrawing" xmlns:wp="http://schemas.openxmlformats.org/drawingml/2006/wordprocessingDrawing" xmlns:w10="urn:schemas-microsoft-com:office:word" xmlns:w="http://schemas.openxmlformats.org/wordprocessingml/2006/main" xmlns:w14="http://schemas.microsoft.com/office/word/2010/wordml" xmlns:w15="http://schemas.microsoft.com/office/word/2012/wordml" xmlns:w16cid="http://schemas.microsoft.com/office/word/2016/wordml/cid" xmlns:w16se="http://schemas.microsoft.com/office/word/2015/wordml/symex" xmlns:wpg="http://schemas.microsoft.com/office/word/2010/wordprocessingGroup" xmlns:wpi="http://schemas.microsoft.com/office/word/2010/wordprocessingInk" xmlns:wne="http://schemas.microsoft.com/office/word/2006/wordml" xmlns:wps="http://schemas.microsoft.com/office/word/2010/wordprocessingShape" mc:Ignorable="w14 w15 w16se w16cid wp14">
+  <w:p>
+    <w:pPr>
+      <w:pStyle w:val="Footer"/>
+    </w:pPr>
+  </w:p>
+</w:ftr>
+</file>
+
+<file path=word/footer3.xml><?xml version="1.0" encoding="utf-8"?>
+<w:ftr xmlns:wpc="http://schemas.microsoft.com/office/word/2010/wordprocessingCanvas" xmlns:cx="http://schemas.microsoft.com/office/drawing/2014/chartex" xmlns:cx1="http://schemas.microsoft.com/office/drawing/2015/9/8/chartex" xmlns:cx2="http://schemas.microsoft.com/office/drawing/2015/10/21/chartex" xmlns:cx3="http://schemas.microsoft.com/office/drawing/2016/5/9/chartex" xmlns:cx4="http://schemas.microsoft.com/office/drawing/2016/5/10/chartex" xmlns:cx5="http://schemas.microsoft.com/office/drawing/2016/5/11/chartex" xmlns:cx6="http://schemas.microsoft.com/office/drawing/2016/5/12/chartex" xmlns:cx7="http://schemas.microsoft.com/office/drawing/2016/5/13/chartex" xmlns:cx8="http://schemas.microsoft.com/office/drawing/2016/5/14/chartex" xmlns:mc="http://schemas.openxmlformats.org/markup-compatibility/2006" xmlns:aink="http://schemas.microsoft.com/office/drawing/2016/ink" xmlns:am3d="http://schemas.microsoft.com/office/drawing/2017/model3d" xmlns:o="urn:schemas-microsoft-com:office:office" xmlns:r="http://schemas.openxmlformats.org/officeDocument/2006/relationships" xmlns:m="http://schemas.openxmlformats.org/officeDocument/2006/math" xmlns:v="urn:schemas-microsoft-com:vml" xmlns:wp14="http://schemas.microsoft.com/office/word/2010/wordprocessingDrawing" xmlns:wp="http://schemas.openxmlformats.org/drawingml/2006/wordprocessingDrawing" xmlns:w10="urn:schemas-microsoft-com:office:word" xmlns:w="http://schemas.openxmlformats.org/wordprocessingml/2006/main" xmlns:w14="http://schemas.microsoft.com/office/word/2010/wordml" xmlns:w15="http://schemas.microsoft.com/office/word/2012/wordml" xmlns:w16cid="http://schemas.microsoft.com/office/word/2016/wordml/cid" xmlns:w16se="http://schemas.microsoft.com/office/word/2015/wordml/symex" xmlns:wpg="http://schemas.microsoft.com/office/word/2010/wordprocessingGroup" xmlns:wpi="http://schemas.microsoft.com/office/word/2010/wordprocessingInk" xmlns:wne="http://schemas.microsoft.com/office/word/2006/wordml" xmlns:wps="http://schemas.microsoft.com/office/word/2010/wordprocessingShape" mc:Ignorable="w14 w15 w16se w16cid wp14">
+  <w:p>
+    <w:pPr>
+      <w:pStyle w:val="Footer"/>
+    </w:pPr>
+  </w:p>
+</w:ftr>
+</file>
+
+<file path=word/footnotes.xml><?xml version="1.0" encoding="utf-8"?>
+<w:footnotes xmlns:wpc="http://schemas.microsoft.com/office/word/2010/wordprocessingCanvas" xmlns:cx="http://schemas.microsoft.com/office/drawing/2014/chartex" xmlns:cx1="http://schemas.microsoft.com/office/drawing/2015/9/8/chartex" xmlns:cx2="http://schemas.microsoft.com/office/drawing/2015/10/21/chartex" xmlns:cx3="http://schemas.microsoft.com/office/drawing/2016/5/9/chartex" xmlns:cx4="http://schemas.microsoft.com/office/drawing/2016/5/10/chartex" xmlns:cx5="http://schemas.microsoft.com/office/drawing/2016/5/11/chartex" xmlns:cx6="http://schemas.microsoft.com/office/drawing/2016/5/12/chartex" xmlns:cx7="http://schemas.microsoft.com/office/drawing/2016/5/13/chartex" xmlns:cx8="http://schemas.microsoft.com/office/drawing/2016/5/14/chartex" xmlns:mc="http://schemas.openxmlformats.org/markup-compatibility/2006" xmlns:aink="http://schemas.microsoft.com/office/drawing/2016/ink" xmlns:am3d="http://schemas.microsoft.com/office/drawing/2017/model3d" xmlns:o="urn:schemas-microsoft-com:office:office" xmlns:r="http://schemas.openxmlformats.org/officeDocument/2006/relationships" xmlns:m="http://schemas.openxmlformats.org/officeDocument/2006/math" xmlns:v="urn:schemas-microsoft-com:vml" xmlns:wp14="http://schemas.microsoft.com/office/word/2010/wordprocessingDrawing" xmlns:wp="http://schemas.openxmlformats.org/drawingml/2006/wordprocessingDrawing" xmlns:w10="urn:schemas-microsoft-com:office:word" xmlns:w="http://schemas.openxmlformats.org/wordprocessingml/2006/main" xmlns:w14="http://schemas.microsoft.com/office/word/2010/wordml" xmlns:w15="http://schemas.microsoft.com/office/word/2012/wordml" xmlns:w16cid="http://schemas.microsoft.com/office/word/2016/wordml/cid" xmlns:w16se="http://schemas.microsoft.com/office/word/2015/wordml/symex" xmlns:wpg="http://schemas.microsoft.com/office/word/2010/wordprocessingGroup" xmlns:wpi="http://schemas.microsoft.com/office/word/2010/wordprocessingInk" xmlns:wne="http://schemas.microsoft.com/office/word/2006/wordml" xmlns:wps="http://schemas.microsoft.com/office/word/2010/wordprocessingShape" mc:Ignorable="w14 w15 w16se w16cid wp14">
+  <w:footnote w:type="separator" w:id="-1">
+    <w:p>
+      <w:pPr>
+        <w:spacing w:after="0" w:line="240" w:lineRule="auto"/>
+      </w:pPr>
+      <w:r>
+        <w:separator/>
+      </w:r>
+    </w:p>
+  </w:footnote>
+  <w:footnote w:type="continuationSeparator" w:id="0">
+    <w:p>
+      <w:pPr>
+        <w:spacing w:after="0" w:line="240" w:lineRule="auto"/>
+      </w:pPr>
+      <w:r>
+        <w:continuationSeparator/>
+      </w:r>
+    </w:p>
+  </w:footnote>
+</w:footnotes>
+</file>
+
+<file path=word/header1.xml><?xml version="1.0" encoding="utf-8"?>
+<w:hdr xmlns:wpc="http://schemas.microsoft.com/office/word/2010/wordprocessingCanvas" xmlns:cx="http://schemas.microsoft.com/office/drawing/2014/chartex" xmlns:cx1="http://schemas.microsoft.com/office/drawing/2015/9/8/chartex" xmlns:cx2="http://schemas.microsoft.com/office/drawing/2015/10/21/chartex" xmlns:cx3="http://schemas.microsoft.com/office/drawing/2016/5/9/chartex" xmlns:cx4="http://schemas.microsoft.com/office/drawing/2016/5/10/chartex" xmlns:cx5="http://schemas.microsoft.com/office/drawing/2016/5/11/chartex" xmlns:cx6="http://schemas.microsoft.com/office/drawing/2016/5/12/chartex" xmlns:cx7="http://schemas.microsoft.com/office/drawing/2016/5/13/chartex" xmlns:cx8="http://schemas.microsoft.com/office/drawing/2016/5/14/chartex" xmlns:mc="http://schemas.openxmlformats.org/markup-compatibility/2006" xmlns:aink="http://schemas.microsoft.com/office/drawing/2016/ink" xmlns:am3d="http://schemas.microsoft.com/office/drawing/2017/model3d" xmlns:o="urn:schemas-microsoft-com:office:office" xmlns:r="http://schemas.openxmlformats.org/officeDocument/2006/relationships" xmlns:m="http://schemas.openxmlformats.org/officeDocument/2006/math" xmlns:v="urn:schemas-microsoft-com:vml" xmlns:wp14="http://schemas.microsoft.com/office/word/2010/wordprocessingDrawing" xmlns:wp="http://schemas.openxmlformats.org/drawingml/2006/wordprocessingDrawing" xmlns:w10="urn:schemas-microsoft-com:office:word" xmlns:w="http://schemas.openxmlformats.org/wordprocessingml/2006/main" xmlns:w14="http://schemas.microsoft.com/office/word/2010/wordml" xmlns:w15="http://schemas.microsoft.com/office/word/2012/wordml" xmlns:w16cid="http://schemas.microsoft.com/office/word/2016/wordml/cid" xmlns:w16se="http://schemas.microsoft.com/office/word/2015/wordml/symex" xmlns:wpg="http://schemas.microsoft.com/office/word/2010/wordprocessingGroup" xmlns:wpi="http://schemas.microsoft.com/office/word/2010/wordprocessingInk" xmlns:wne="http://schemas.microsoft.com/office/word/2006/wordml" xmlns:wps="http://schemas.microsoft.com/office/word/2010/wordprocessingShape" mc:Ignorable="w14 w15 w16se w16cid wp14">
+  <w:p>
+    <w:pPr>
+      <w:pStyle w:val="Header"/>
+    </w:pPr>
+  </w:p>
+</w:hdr>
+</file>
+
+<file path=word/header2.xml><?xml version="1.0" encoding="utf-8"?>
+<w:hdr xmlns:wpc="http://schemas.microsoft.com/office/word/2010/wordprocessingCanvas" xmlns:cx="http://schemas.microsoft.com/office/drawing/2014/chartex" xmlns:cx1="http://schemas.microsoft.com/office/drawing/2015/9/8/chartex" xmlns:cx2="http://schemas.microsoft.com/office/drawing/2015/10/21/chartex" xmlns:cx3="http://schemas.microsoft.com/office/drawing/2016/5/9/chartex" xmlns:cx4="http://schemas.microsoft.com/office/drawing/2016/5/10/chartex" xmlns:cx5="http://schemas.microsoft.com/office/drawing/2016/5/11/chartex" xmlns:cx6="http://schemas.microsoft.com/office/drawing/2016/5/12/chartex" xmlns:cx7="http://schemas.microsoft.com/office/drawing/2016/5/13/chartex" xmlns:cx8="http://schemas.microsoft.com/office/drawing/2016/5/14/chartex" xmlns:mc="http://schemas.openxmlformats.org/markup-compatibility/2006" xmlns:aink="http://schemas.microsoft.com/office/drawing/2016/ink" xmlns:am3d="http://schemas.microsoft.com/office/drawing/2017/model3d" xmlns:o="urn:schemas-microsoft-com:office:office" xmlns:r="http://schemas.openxmlformats.org/officeDocument/2006/relationships" xmlns:m="http://schemas.openxmlformats.org/officeDocument/2006/math" xmlns:v="urn:schemas-microsoft-com:vml" xmlns:wp14="http://schemas.microsoft.com/office/word/2010/wordprocessingDrawing" xmlns:wp="http://schemas.openxmlformats.org/drawingml/2006/wordprocessingDrawing" xmlns:w10="urn:schemas-microsoft-com:office:word" xmlns:w="http://schemas.openxmlformats.org/wordprocessingml/2006/main" xmlns:w14="http://schemas.microsoft.com/office/word/2010/wordml" xmlns:w15="http://schemas.microsoft.com/office/word/2012/wordml" xmlns:w16cid="http://schemas.microsoft.com/office/word/2016/wordml/cid" xmlns:w16se="http://schemas.microsoft.com/office/word/2015/wordml/symex" xmlns:wpg="http://schemas.microsoft.com/office/word/2010/wordprocessingGroup" xmlns:wpi="http://schemas.microsoft.com/office/word/2010/wordprocessingInk" xmlns:wne="http://schemas.microsoft.com/office/word/2006/wordml" xmlns:wps="http://schemas.microsoft.com/office/word/2010/wordprocessingShape" mc:Ignorable="w14 w15 w16se w16cid wp14">
+  <w:p>
+    <w:pPr>
+      <w:pStyle w:val="Header"/>
+    </w:pPr>
+  </w:p>
+</w:hdr>
+</file>
+
+<file path=word/header3.xml><?xml version="1.0" encoding="utf-8"?>
+<w:hdr xmlns:wpc="http://schemas.microsoft.com/office/word/2010/wordprocessingCanvas" xmlns:cx="http://schemas.microsoft.com/office/drawing/2014/chartex" xmlns:cx1="http://schemas.microsoft.com/office/drawing/2015/9/8/chartex" xmlns:cx2="http://schemas.microsoft.com/office/drawing/2015/10/21/chartex" xmlns:cx3="http://schemas.microsoft.com/office/drawing/2016/5/9/chartex" xmlns:cx4="http://schemas.microsoft.com/office/drawing/2016/5/10/chartex" xmlns:cx5="http://schemas.microsoft.com/office/drawing/2016/5/11/chartex" xmlns:cx6="http://schemas.microsoft.com/office/drawing/2016/5/12/chartex" xmlns:cx7="http://schemas.microsoft.com/office/drawing/2016/5/13/chartex" xmlns:cx8="http://schemas.microsoft.com/office/drawing/2016/5/14/chartex" xmlns:mc="http://schemas.openxmlformats.org/markup-compatibility/2006" xmlns:aink="http://schemas.microsoft.com/office/drawing/2016/ink" xmlns:am3d="http://schemas.microsoft.com/office/drawing/2017/model3d" xmlns:o="urn:schemas-microsoft-com:office:office" xmlns:r="http://schemas.openxmlformats.org/officeDocument/2006/relationships" xmlns:m="http://schemas.openxmlformats.org/officeDocument/2006/math" xmlns:v="urn:schemas-microsoft-com:vml" xmlns:wp14="http://schemas.microsoft.com/office/word/2010/wordprocessingDrawing" xmlns:wp="http://schemas.openxmlformats.org/drawingml/2006/wordprocessingDrawing" xmlns:w10="urn:schemas-microsoft-com:office:word" xmlns:w="http://schemas.openxmlformats.org/wordprocessingml/2006/main" xmlns:w14="http://schemas.microsoft.com/office/word/2010/wordml" xmlns:w15="http://schemas.microsoft.com/office/word/2012/wordml" xmlns:w16cid="http://schemas.microsoft.com/office/word/2016/wordml/cid" xmlns:w16se="http://schemas.microsoft.com/office/word/2015/wordml/symex" xmlns:wpg="http://schemas.microsoft.com/office/word/2010/wordprocessingGroup" xmlns:wpi="http://schemas.microsoft.com/office/word/2010/wordprocessingInk" xmlns:wne="http://schemas.microsoft.com/office/word/2006/wordml" xmlns:wps="http://schemas.microsoft.com/office/word/2010/wordprocessingShape" mc:Ignorable="w14 w15 w16se w16cid wp14">
+  <w:p>
+    <w:pPr>
+      <w:pStyle w:val="Header"/>
+    </w:pPr>
+  </w:p>
+</w:hdr>
+</file>
+
 <file path=word/numbering.xml><?xml version="1.0" encoding="utf-8"?>
-<w:numbering xmlns:wpc="http://schemas.microsoft.com/office/word/2010/wordprocessingCanvas" xmlns:mc="http://schemas.openxmlformats.org/markup-compatibility/2006" xmlns:o="urn:schemas-microsoft-com:office:office" xmlns:r="http://schemas.openxmlformats.org/officeDocument/2006/relationships" xmlns:m="http://schemas.openxmlformats.org/officeDocument/2006/math" xmlns:v="urn:schemas-microsoft-com:vml" xmlns:wp14="http://schemas.microsoft.com/office/word/2010/wordprocessingDrawing" xmlns:wp="http://schemas.openxmlformats.org/drawingml/2006/wordprocessingDrawing" xmlns:w10="urn:schemas-microsoft-com:office:word" xmlns:w="http://schemas.openxmlformats.org/wordprocessingml/2006/main" xmlns:w14="http://schemas.microsoft.com/office/word/2010/wordml" xmlns:w15="http://schemas.microsoft.com/office/word/2012/wordml" xmlns:wpg="http://schemas.microsoft.com/office/word/2010/wordprocessingGroup" xmlns:wpi="http://schemas.microsoft.com/office/word/2010/wordprocessingInk" xmlns:wne="http://schemas.microsoft.com/office/word/2006/wordml" xmlns:wps="http://schemas.microsoft.com/office/word/2010/wordprocessingShape" mc:Ignorable="w14 w15 wp14">
+<w:numbering xmlns:wpc="http://schemas.microsoft.com/office/word/2010/wordprocessingCanvas" xmlns:cx="http://schemas.microsoft.com/office/drawing/2014/chartex" xmlns:cx1="http://schemas.microsoft.com/office/drawing/2015/9/8/chartex" xmlns:cx2="http://schemas.microsoft.com/office/drawing/2015/10/21/chartex" xmlns:cx3="http://schemas.microsoft.com/office/drawing/2016/5/9/chartex" xmlns:cx4="http://schemas.microsoft.com/office/drawing/2016/5/10/chartex" xmlns:cx5="http://schemas.microsoft.com/office/drawing/2016/5/11/chartex" xmlns:cx6="http://schemas.microsoft.com/office/drawing/2016/5/12/chartex" xmlns:cx7="http://schemas.microsoft.com/office/drawing/2016/5/13/chartex" xmlns:cx8="http://schemas.microsoft.com/office/drawing/2016/5/14/chartex" xmlns:mc="http://schemas.openxmlformats.org/markup-compatibility/2006" xmlns:aink="http://schemas.microsoft.com/office/drawing/2016/ink" xmlns:am3d="http://schemas.microsoft.com/office/drawing/2017/model3d" xmlns:o="urn:schemas-microsoft-com:office:office" xmlns:r="http://schemas.openxmlformats.org/officeDocument/2006/relationships" xmlns:m="http://schemas.openxmlformats.org/officeDocument/2006/math" xmlns:v="urn:schemas-microsoft-com:vml" xmlns:wp14="http://schemas.microsoft.com/office/word/2010/wordprocessingDrawing" xmlns:wp="http://schemas.openxmlformats.org/drawingml/2006/wordprocessingDrawing" xmlns:w10="urn:schemas-microsoft-com:office:word" xmlns:w="http://schemas.openxmlformats.org/wordprocessingml/2006/main" xmlns:w14="http://schemas.microsoft.com/office/word/2010/wordml" xmlns:w15="http://schemas.microsoft.com/office/word/2012/wordml" xmlns:w16cid="http://schemas.microsoft.com/office/word/2016/wordml/cid" xmlns:w16se="http://schemas.microsoft.com/office/word/2015/wordml/symex" xmlns:wpg="http://schemas.microsoft.com/office/word/2010/wordprocessingGroup" xmlns:wpi="http://schemas.microsoft.com/office/word/2010/wordprocessingInk" xmlns:wne="http://schemas.microsoft.com/office/word/2006/wordml" xmlns:wps="http://schemas.microsoft.com/office/word/2010/wordprocessingShape" mc:Ignorable="w14 w15 w16se w16cid wp14">
   <w:abstractNum w:abstractNumId="0" w15:restartNumberingAfterBreak="0">
     <w:nsid w:val="1C56375C"/>
     <w:multiLevelType w:val="hybridMultilevel"/>
@@ -2037,7 +2226,7 @@
 </file>
 
 <file path=word/styles.xml><?xml version="1.0" encoding="utf-8"?>
-<w:styles xmlns:mc="http://schemas.openxmlformats.org/markup-compatibility/2006" xmlns:r="http://schemas.openxmlformats.org/officeDocument/2006/relationships" xmlns:w="http://schemas.openxmlformats.org/wordprocessingml/2006/main" xmlns:w14="http://schemas.microsoft.com/office/word/2010/wordml" xmlns:w15="http://schemas.microsoft.com/office/word/2012/wordml" mc:Ignorable="w14 w15">
+<w:styles xmlns:mc="http://schemas.openxmlformats.org/markup-compatibility/2006" xmlns:r="http://schemas.openxmlformats.org/officeDocument/2006/relationships" xmlns:w="http://schemas.openxmlformats.org/wordprocessingml/2006/main" xmlns:w14="http://schemas.microsoft.com/office/word/2010/wordml" xmlns:w15="http://schemas.microsoft.com/office/word/2012/wordml" xmlns:w16cid="http://schemas.microsoft.com/office/word/2016/wordml/cid" xmlns:w16se="http://schemas.microsoft.com/office/word/2015/wordml/symex" mc:Ignorable="w14 w15 w16se w16cid">
   <w:docDefaults>
     <w:rPrDefault>
       <w:rPr>
@@ -2053,7 +2242,7 @@
       </w:pPr>
     </w:pPrDefault>
   </w:docDefaults>
-  <w:latentStyles w:defLockedState="0" w:defUIPriority="99" w:defSemiHidden="0" w:defUnhideWhenUsed="0" w:defQFormat="0" w:count="371">
+  <w:latentStyles w:defLockedState="0" w:defUIPriority="99" w:defSemiHidden="0" w:defUnhideWhenUsed="0" w:defQFormat="0" w:count="376">
     <w:lsdException w:name="Normal" w:uiPriority="0" w:qFormat="1"/>
     <w:lsdException w:name="heading 1" w:uiPriority="9" w:qFormat="1"/>
     <w:lsdException w:name="heading 2" w:semiHidden="1" w:uiPriority="9" w:unhideWhenUsed="1" w:qFormat="1"/>
@@ -2159,7 +2348,6 @@
     <w:lsdException w:name="HTML Sample" w:semiHidden="1" w:unhideWhenUsed="1"/>
     <w:lsdException w:name="HTML Typewriter" w:semiHidden="1" w:unhideWhenUsed="1"/>
     <w:lsdException w:name="HTML Variable" w:semiHidden="1" w:unhideWhenUsed="1"/>
-    <w:lsdException w:name="Normal Table" w:semiHidden="1" w:unhideWhenUsed="1"/>
     <w:lsdException w:name="annotation subject" w:semiHidden="1" w:unhideWhenUsed="1"/>
     <w:lsdException w:name="No List" w:semiHidden="1" w:unhideWhenUsed="1"/>
     <w:lsdException w:name="Outline List 1" w:semiHidden="1" w:unhideWhenUsed="1"/>
@@ -2202,11 +2390,8 @@
     <w:lsdException w:name="Table Contemporary" w:semiHidden="1" w:unhideWhenUsed="1"/>
     <w:lsdException w:name="Table Elegant" w:semiHidden="1" w:unhideWhenUsed="1"/>
     <w:lsdException w:name="Table Professional" w:semiHidden="1" w:unhideWhenUsed="1"/>
-    <w:lsdException w:name="Table Subtle 1" w:semiHidden="1" w:unhideWhenUsed="1"/>
     <w:lsdException w:name="Table Subtle 2" w:semiHidden="1" w:unhideWhenUsed="1"/>
     <w:lsdException w:name="Table Web 1" w:semiHidden="1" w:unhideWhenUsed="1"/>
-    <w:lsdException w:name="Table Web 2" w:semiHidden="1" w:unhideWhenUsed="1"/>
-    <w:lsdException w:name="Table Web 3" w:semiHidden="1" w:unhideWhenUsed="1"/>
     <w:lsdException w:name="Balloon Text" w:semiHidden="1" w:unhideWhenUsed="1"/>
     <w:lsdException w:name="Table Grid" w:uiPriority="39"/>
     <w:lsdException w:name="Table Theme" w:semiHidden="1" w:unhideWhenUsed="1"/>
@@ -2425,6 +2610,11 @@
     <w:lsdException w:name="List Table 5 Dark Accent 6" w:uiPriority="50"/>
     <w:lsdException w:name="List Table 6 Colorful Accent 6" w:uiPriority="51"/>
     <w:lsdException w:name="List Table 7 Colorful Accent 6" w:uiPriority="52"/>
+    <w:lsdException w:name="Mention" w:semiHidden="1" w:unhideWhenUsed="1"/>
+    <w:lsdException w:name="Smart Hyperlink" w:semiHidden="1" w:unhideWhenUsed="1"/>
+    <w:lsdException w:name="Hashtag" w:semiHidden="1" w:unhideWhenUsed="1"/>
+    <w:lsdException w:name="Unresolved Mention" w:semiHidden="1" w:unhideWhenUsed="1"/>
+    <w:lsdException w:name="Smart Link" w:semiHidden="1" w:unhideWhenUsed="1"/>
   </w:latentStyles>
   <w:style w:type="paragraph" w:default="1" w:styleId="Normal">
     <w:name w:val="Normal"/>
@@ -2518,6 +2708,74 @@
         <w:insideV w:val="single" w:sz="4" w:space="0" w:color="auto"/>
       </w:tblBorders>
     </w:tblPr>
+  </w:style>
+  <w:style w:type="paragraph" w:styleId="Header">
+    <w:name w:val="header"/>
+    <w:basedOn w:val="Normal"/>
+    <w:link w:val="HeaderChar"/>
+    <w:uiPriority w:val="99"/>
+    <w:unhideWhenUsed/>
+    <w:rsid w:val="00F23A2B"/>
+    <w:pPr>
+      <w:tabs>
+        <w:tab w:val="center" w:pos="4680"/>
+        <w:tab w:val="right" w:pos="9360"/>
+      </w:tabs>
+      <w:spacing w:after="0" w:line="240" w:lineRule="auto"/>
+    </w:pPr>
+  </w:style>
+  <w:style w:type="character" w:customStyle="1" w:styleId="HeaderChar">
+    <w:name w:val="Header Char"/>
+    <w:basedOn w:val="DefaultParagraphFont"/>
+    <w:link w:val="Header"/>
+    <w:uiPriority w:val="99"/>
+    <w:rsid w:val="00F23A2B"/>
+  </w:style>
+  <w:style w:type="paragraph" w:styleId="Footer">
+    <w:name w:val="footer"/>
+    <w:basedOn w:val="Normal"/>
+    <w:link w:val="FooterChar"/>
+    <w:uiPriority w:val="99"/>
+    <w:unhideWhenUsed/>
+    <w:rsid w:val="00F23A2B"/>
+    <w:pPr>
+      <w:tabs>
+        <w:tab w:val="center" w:pos="4680"/>
+        <w:tab w:val="right" w:pos="9360"/>
+      </w:tabs>
+      <w:spacing w:after="0" w:line="240" w:lineRule="auto"/>
+    </w:pPr>
+  </w:style>
+  <w:style w:type="character" w:customStyle="1" w:styleId="FooterChar">
+    <w:name w:val="Footer Char"/>
+    <w:basedOn w:val="DefaultParagraphFont"/>
+    <w:link w:val="Footer"/>
+    <w:uiPriority w:val="99"/>
+    <w:rsid w:val="00F23A2B"/>
+  </w:style>
+  <w:style w:type="character" w:styleId="FollowedHyperlink">
+    <w:name w:val="FollowedHyperlink"/>
+    <w:basedOn w:val="DefaultParagraphFont"/>
+    <w:uiPriority w:val="99"/>
+    <w:semiHidden/>
+    <w:unhideWhenUsed/>
+    <w:rsid w:val="00F23A2B"/>
+    <w:rPr>
+      <w:color w:val="954F72" w:themeColor="followedHyperlink"/>
+      <w:u w:val="single"/>
+    </w:rPr>
+  </w:style>
+  <w:style w:type="character" w:styleId="UnresolvedMention">
+    <w:name w:val="Unresolved Mention"/>
+    <w:basedOn w:val="DefaultParagraphFont"/>
+    <w:uiPriority w:val="99"/>
+    <w:semiHidden/>
+    <w:unhideWhenUsed/>
+    <w:rsid w:val="00F23A2B"/>
+    <w:rPr>
+      <w:color w:val="605E5C"/>
+      <w:shd w:val="clear" w:color="auto" w:fill="E1DFDD"/>
+    </w:rPr>
   </w:style>
 </w:styles>
 </file>

</xml_diff>